<commit_message>
add java 8 pdf
</commit_message>
<xml_diff>
--- a/angular.docx
+++ b/angular.docx
@@ -3,8 +3,13 @@
 <w:document xmlns:wpc="http://schemas.microsoft.com/office/word/2010/wordprocessingCanvas" xmlns:mc="http://schemas.openxmlformats.org/markup-compatibility/2006" xmlns:o="urn:schemas-microsoft-com:office:office" xmlns:r="http://schemas.openxmlformats.org/officeDocument/2006/relationships" xmlns:m="http://schemas.openxmlformats.org/officeDocument/2006/math" xmlns:v="urn:schemas-microsoft-com:vml" xmlns:wp14="http://schemas.microsoft.com/office/word/2010/wordprocessingDrawing" xmlns:wp="http://schemas.openxmlformats.org/drawingml/2006/wordprocessingDrawing" xmlns:w10="urn:schemas-microsoft-com:office:word" xmlns:w="http://schemas.openxmlformats.org/wordprocessingml/2006/main" xmlns:w14="http://schemas.microsoft.com/office/word/2010/wordml" xmlns:w15="http://schemas.microsoft.com/office/word/2012/wordml" xmlns:wpg="http://schemas.microsoft.com/office/word/2010/wordprocessingGroup" xmlns:wpi="http://schemas.microsoft.com/office/word/2010/wordprocessingInk" xmlns:wne="http://schemas.microsoft.com/office/word/2006/wordml" xmlns:wps="http://schemas.microsoft.com/office/word/2010/wordprocessingShape" mc:Ignorable="w14 w15 wp14">
   <w:body>
     <w:p>
-      <w:r>
-        <w:t>Npm install –g @angular/cli</w:t>
+      <w:proofErr w:type="spellStart"/>
+      <w:r>
+        <w:t>Npm</w:t>
+      </w:r>
+      <w:proofErr w:type="spellEnd"/>
+      <w:r>
+        <w:t xml:space="preserve"> install –g @angular/cli</w:t>
       </w:r>
     </w:p>
     <w:p>
@@ -68,15 +73,26 @@
       <w:r>
         <w:t>(</w:t>
       </w:r>
-      <w:r>
-        <w:t>hero-detail</w:t>
-      </w:r>
-      <w:r>
-        <w:t xml:space="preserve">.component.ts, </w:t>
+      <w:proofErr w:type="gramStart"/>
+      <w:r>
+        <w:t>hero-</w:t>
+      </w:r>
+      <w:proofErr w:type="spellStart"/>
+      <w:r>
+        <w:t>detail</w:t>
+      </w:r>
+      <w:r>
+        <w:t>.component.ts</w:t>
+      </w:r>
+      <w:proofErr w:type="spellEnd"/>
+      <w:proofErr w:type="gramEnd"/>
+      <w:r>
+        <w:t xml:space="preserve">, </w:t>
       </w:r>
       <w:r>
         <w:t xml:space="preserve">export class </w:t>
       </w:r>
+      <w:proofErr w:type="spellStart"/>
       <w:r>
         <w:rPr>
           <w:b/>
@@ -89,6 +105,7 @@
         </w:rPr>
         <w:t>Component</w:t>
       </w:r>
+      <w:proofErr w:type="spellEnd"/>
       <w:r>
         <w:t>{…} )</w:t>
       </w:r>
@@ -116,20 +133,27 @@
     </w:p>
     <w:p>
       <w:r>
-        <w:t>(hero.service.ts</w:t>
-      </w:r>
+        <w:t>(</w:t>
+      </w:r>
+      <w:proofErr w:type="spellStart"/>
+      <w:r>
+        <w:t>hero.service.ts</w:t>
+      </w:r>
+      <w:proofErr w:type="spellEnd"/>
       <w:r>
         <w:t xml:space="preserve">, </w:t>
       </w:r>
       <w:r>
         <w:t xml:space="preserve">export class </w:t>
       </w:r>
+      <w:proofErr w:type="spellStart"/>
       <w:r>
         <w:rPr>
           <w:b/>
         </w:rPr>
         <w:t>HeroService</w:t>
       </w:r>
+      <w:proofErr w:type="spellEnd"/>
       <w:r>
         <w:t xml:space="preserve"> {</w:t>
       </w:r>
@@ -151,11 +175,27 @@
         <w:ind w:left="720"/>
       </w:pPr>
       <w:r>
-        <w:t>--flat puts the file in src/app instead of its own folder.</w:t>
+        <w:t>--flat puts the file in </w:t>
+      </w:r>
+      <w:proofErr w:type="spellStart"/>
+      <w:r>
+        <w:t>src</w:t>
+      </w:r>
+      <w:proofErr w:type="spellEnd"/>
+      <w:r>
+        <w:t>/app instead of its own folder.</w:t>
       </w:r>
       <w:r>
         <w:br/>
-        <w:t>--module=app tells the CLI to register it in the imports array of the AppModule.</w:t>
+        <w:t>--module=app tells the CLI to register it in the imports array of the </w:t>
+      </w:r>
+      <w:proofErr w:type="spellStart"/>
+      <w:r>
+        <w:t>AppModule</w:t>
+      </w:r>
+      <w:proofErr w:type="spellEnd"/>
+      <w:r>
+        <w:t>.</w:t>
       </w:r>
     </w:p>
     <w:p>
@@ -163,27 +203,79 @@
         <w:ind w:left="720"/>
       </w:pPr>
       <w:r>
-        <w:t>(module cần thêm –module để</w:t>
-      </w:r>
-      <w:r>
-        <w:t xml:space="preserve"> nó</w:t>
-      </w:r>
-      <w:r>
-        <w:t xml:space="preserve"> thêm</w:t>
-      </w:r>
-      <w:r>
-        <w:t xml:space="preserve"> vào</w:t>
-      </w:r>
-      <w:bookmarkStart w:id="0" w:name="_GoBack"/>
-      <w:bookmarkEnd w:id="0"/>
+        <w:t>(</w:t>
+      </w:r>
+      <w:proofErr w:type="gramStart"/>
+      <w:r>
+        <w:t>module</w:t>
+      </w:r>
+      <w:proofErr w:type="gramEnd"/>
+      <w:r>
+        <w:t xml:space="preserve"> </w:t>
+      </w:r>
+      <w:proofErr w:type="spellStart"/>
+      <w:r>
+        <w:t>cần</w:t>
+      </w:r>
+      <w:proofErr w:type="spellEnd"/>
+      <w:r>
+        <w:t xml:space="preserve"> </w:t>
+      </w:r>
+      <w:proofErr w:type="spellStart"/>
+      <w:r>
+        <w:t>thêm</w:t>
+      </w:r>
+      <w:proofErr w:type="spellEnd"/>
+      <w:r>
+        <w:t xml:space="preserve"> –module </w:t>
+      </w:r>
+      <w:proofErr w:type="spellStart"/>
+      <w:r>
+        <w:t>để</w:t>
+      </w:r>
+      <w:proofErr w:type="spellEnd"/>
+      <w:r>
+        <w:t xml:space="preserve"> </w:t>
+      </w:r>
+      <w:proofErr w:type="spellStart"/>
+      <w:r>
+        <w:t>nó</w:t>
+      </w:r>
+      <w:proofErr w:type="spellEnd"/>
+      <w:r>
+        <w:t xml:space="preserve"> </w:t>
+      </w:r>
+      <w:proofErr w:type="spellStart"/>
+      <w:r>
+        <w:t>thêm</w:t>
+      </w:r>
+      <w:proofErr w:type="spellEnd"/>
+      <w:r>
+        <w:t xml:space="preserve"> </w:t>
+      </w:r>
+      <w:proofErr w:type="spellStart"/>
+      <w:r>
+        <w:t>vào</w:t>
+      </w:r>
+      <w:proofErr w:type="spellEnd"/>
       <w:r>
         <w:t>)</w:t>
       </w:r>
     </w:p>
     <w:p/>
     <w:p>
-      <w:r>
-        <w:t>HttpClient.get() returns an Observable</w:t>
+      <w:proofErr w:type="spellStart"/>
+      <w:proofErr w:type="gramStart"/>
+      <w:r>
+        <w:t>HttpClient.get</w:t>
+      </w:r>
+      <w:proofErr w:type="spellEnd"/>
+      <w:r>
+        <w:t>(</w:t>
+      </w:r>
+      <w:proofErr w:type="gramEnd"/>
+      <w:r>
+        <w:t>) returns an Observable</w:t>
       </w:r>
     </w:p>
     <w:p>
@@ -209,21 +301,56 @@
         </w:rPr>
         <w:t> </w:t>
       </w:r>
-      <w:hyperlink r:id="rId4" w:history="1">
-        <w:r>
-          <w:rPr>
-            <w:rStyle w:val="Hyperlink"/>
-            <w:rFonts w:ascii="Helvetica" w:hAnsi="Helvetica"/>
-            <w:color w:val="1976D2"/>
-            <w:spacing w:val="5"/>
-            <w:sz w:val="21"/>
-            <w:szCs w:val="21"/>
-            <w:u w:val="none"/>
-            <w:shd w:val="clear" w:color="auto" w:fill="FAFAFA"/>
-          </w:rPr>
-          <w:t>RxJS library</w:t>
-        </w:r>
-      </w:hyperlink>
+      <w:proofErr w:type="spellStart"/>
+      <w:r>
+        <w:fldChar w:fldCharType="begin"/>
+      </w:r>
+      <w:r>
+        <w:instrText xml:space="preserve"> HYPERLINK "http://reactivex.io/rxjs/" </w:instrText>
+      </w:r>
+      <w:r>
+        <w:fldChar w:fldCharType="separate"/>
+      </w:r>
+      <w:r>
+        <w:rPr>
+          <w:rStyle w:val="Hyperlink"/>
+          <w:rFonts w:ascii="Helvetica" w:hAnsi="Helvetica"/>
+          <w:color w:val="1976D2"/>
+          <w:spacing w:val="5"/>
+          <w:sz w:val="21"/>
+          <w:szCs w:val="21"/>
+          <w:u w:val="none"/>
+          <w:shd w:val="clear" w:color="auto" w:fill="FAFAFA"/>
+        </w:rPr>
+        <w:t>RxJS</w:t>
+      </w:r>
+      <w:proofErr w:type="spellEnd"/>
+      <w:r>
+        <w:rPr>
+          <w:rStyle w:val="Hyperlink"/>
+          <w:rFonts w:ascii="Helvetica" w:hAnsi="Helvetica"/>
+          <w:color w:val="1976D2"/>
+          <w:spacing w:val="5"/>
+          <w:sz w:val="21"/>
+          <w:szCs w:val="21"/>
+          <w:u w:val="none"/>
+          <w:shd w:val="clear" w:color="auto" w:fill="FAFAFA"/>
+        </w:rPr>
+        <w:t xml:space="preserve"> library</w:t>
+      </w:r>
+      <w:r>
+        <w:rPr>
+          <w:rStyle w:val="Hyperlink"/>
+          <w:rFonts w:ascii="Helvetica" w:hAnsi="Helvetica"/>
+          <w:color w:val="1976D2"/>
+          <w:spacing w:val="5"/>
+          <w:sz w:val="21"/>
+          <w:szCs w:val="21"/>
+          <w:u w:val="none"/>
+          <w:shd w:val="clear" w:color="auto" w:fill="FAFAFA"/>
+        </w:rPr>
+        <w:fldChar w:fldCharType="end"/>
+      </w:r>
       <w:r>
         <w:rPr>
           <w:rFonts w:ascii="Helvetica" w:hAnsi="Helvetica"/>
@@ -247,6 +374,8 @@
       </w:pPr>
     </w:p>
     <w:p>
+      <w:proofErr w:type="spellStart"/>
+      <w:proofErr w:type="gramStart"/>
       <w:r>
         <w:rPr>
           <w:rStyle w:val="pln"/>
@@ -256,6 +385,7 @@
         </w:rPr>
         <w:t>getHeroes</w:t>
       </w:r>
+      <w:proofErr w:type="spellEnd"/>
       <w:r>
         <w:rPr>
           <w:rStyle w:val="pun"/>
@@ -264,7 +394,18 @@
           <w:sz w:val="19"/>
           <w:szCs w:val="19"/>
         </w:rPr>
-        <w:t>():</w:t>
+        <w:t>(</w:t>
+      </w:r>
+      <w:proofErr w:type="gramEnd"/>
+      <w:r>
+        <w:rPr>
+          <w:rStyle w:val="pun"/>
+          <w:rFonts w:ascii="Courier New" w:hAnsi="Courier New" w:cs="Courier New"/>
+          <w:color w:val="666600"/>
+          <w:sz w:val="19"/>
+          <w:szCs w:val="19"/>
+        </w:rPr>
+        <w:t>):</w:t>
       </w:r>
       <w:r>
         <w:rPr>
@@ -412,33 +553,217 @@
       </w:r>
     </w:p>
     <w:p>
-      <w:r>
-        <w:t>of(HEROES) returns an Observable&lt;Hero[]&gt; that emits a single value, the array of mock heroes.</w:t>
+      <w:proofErr w:type="gramStart"/>
+      <w:r>
+        <w:t>of(</w:t>
+      </w:r>
+      <w:proofErr w:type="gramEnd"/>
+      <w:r>
+        <w:t>HEROES) returns an Observable&lt;Hero[]&gt; that emits a single value, the array of mock heroes.</w:t>
       </w:r>
     </w:p>
     <w:p/>
     <w:p>
       <w:r>
-        <w:t xml:space="preserve">{{biến}} </w:t>
-      </w:r>
-    </w:p>
-    <w:p>
-      <w:r>
-        <w:t>[thuộc tính]</w:t>
-      </w:r>
-    </w:p>
-    <w:p>
-      <w:r>
-        <w:t>(event)</w:t>
-      </w:r>
-    </w:p>
-    <w:p>
-      <w:r>
-        <w:t>[(two-way binding)]</w:t>
-      </w:r>
-      <w:r>
-        <w:t xml:space="preserve"> ca^`n FormsModule</w:t>
-      </w:r>
+        <w:t>{{</w:t>
+      </w:r>
+      <w:proofErr w:type="spellStart"/>
+      <w:proofErr w:type="gramStart"/>
+      <w:r>
+        <w:t>biến</w:t>
+      </w:r>
+      <w:proofErr w:type="spellEnd"/>
+      <w:proofErr w:type="gramEnd"/>
+      <w:r>
+        <w:t xml:space="preserve">}} </w:t>
+      </w:r>
+    </w:p>
+    <w:p>
+      <w:r>
+        <w:t>[</w:t>
+      </w:r>
+      <w:proofErr w:type="spellStart"/>
+      <w:proofErr w:type="gramStart"/>
+      <w:r>
+        <w:t>thuộc</w:t>
+      </w:r>
+      <w:proofErr w:type="spellEnd"/>
+      <w:proofErr w:type="gramEnd"/>
+      <w:r>
+        <w:t xml:space="preserve"> </w:t>
+      </w:r>
+      <w:proofErr w:type="spellStart"/>
+      <w:r>
+        <w:t>tính</w:t>
+      </w:r>
+      <w:proofErr w:type="spellEnd"/>
+      <w:r>
+        <w:t>]</w:t>
+      </w:r>
+    </w:p>
+    <w:p>
+      <w:r>
+        <w:t>(</w:t>
+      </w:r>
+      <w:proofErr w:type="gramStart"/>
+      <w:r>
+        <w:t>event</w:t>
+      </w:r>
+      <w:proofErr w:type="gramEnd"/>
+      <w:r>
+        <w:t>)</w:t>
+      </w:r>
+    </w:p>
+    <w:p>
+      <w:r>
+        <w:t>[(</w:t>
+      </w:r>
+      <w:proofErr w:type="gramStart"/>
+      <w:r>
+        <w:t>two-way</w:t>
+      </w:r>
+      <w:proofErr w:type="gramEnd"/>
+      <w:r>
+        <w:t xml:space="preserve"> binding)]</w:t>
+      </w:r>
+      <w:r>
+        <w:t xml:space="preserve"> </w:t>
+      </w:r>
+      <w:proofErr w:type="spellStart"/>
+      <w:r>
+        <w:t>ca^`n</w:t>
+      </w:r>
+      <w:proofErr w:type="spellEnd"/>
+      <w:r>
+        <w:t xml:space="preserve"> </w:t>
+      </w:r>
+      <w:proofErr w:type="spellStart"/>
+      <w:r>
+        <w:t>FormsModule</w:t>
+      </w:r>
+      <w:proofErr w:type="spellEnd"/>
+    </w:p>
+    <w:p/>
+    <w:p>
+      <w:r>
+        <w:t xml:space="preserve">3 Ways to Pass </w:t>
+      </w:r>
+      <w:proofErr w:type="spellStart"/>
+      <w:r>
+        <w:t>Async</w:t>
+      </w:r>
+      <w:proofErr w:type="spellEnd"/>
+      <w:r>
+        <w:t xml:space="preserve"> Data</w:t>
+      </w:r>
+      <w:r>
+        <w:t>:</w:t>
+      </w:r>
+    </w:p>
+    <w:p>
+      <w:hyperlink r:id="rId4" w:history="1">
+        <w:r>
+          <w:rPr>
+            <w:rStyle w:val="Hyperlink"/>
+          </w:rPr>
+          <w:t>https://scotch.io/tutorials/3-ways-to-pass-async-data-to-angular-2-child-components</w:t>
+        </w:r>
+      </w:hyperlink>
+    </w:p>
+    <w:p>
+      <w:bookmarkStart w:id="0" w:name="_GoBack"/>
+      <w:r>
+        <w:rPr>
+          <w:rFonts w:ascii="Helvetica" w:hAnsi="Helvetica" w:cs="Helvetica"/>
+          <w:color w:val="4A4A4A"/>
+          <w:sz w:val="30"/>
+          <w:szCs w:val="30"/>
+          <w:shd w:val="clear" w:color="auto" w:fill="FFFFFF"/>
+        </w:rPr>
+        <w:lastRenderedPageBreak/>
+        <w:t>Use </w:t>
+      </w:r>
+      <w:r>
+        <w:rPr>
+          <w:rStyle w:val="HTMLCode"/>
+          <w:rFonts w:ascii="Consolas" w:eastAsiaTheme="minorHAnsi" w:hAnsi="Consolas"/>
+          <w:color w:val="FF3860"/>
+          <w:sz w:val="23"/>
+          <w:szCs w:val="23"/>
+          <w:shd w:val="clear" w:color="auto" w:fill="F5F5F5"/>
+        </w:rPr>
+        <w:t>*</w:t>
+      </w:r>
+      <w:proofErr w:type="spellStart"/>
+      <w:r>
+        <w:rPr>
+          <w:rStyle w:val="HTMLCode"/>
+          <w:rFonts w:ascii="Consolas" w:eastAsiaTheme="minorHAnsi" w:hAnsi="Consolas"/>
+          <w:color w:val="FF3860"/>
+          <w:sz w:val="23"/>
+          <w:szCs w:val="23"/>
+          <w:shd w:val="clear" w:color="auto" w:fill="F5F5F5"/>
+        </w:rPr>
+        <w:t>ngIf</w:t>
+      </w:r>
+      <w:proofErr w:type="spellEnd"/>
+      <w:r>
+        <w:rPr>
+          <w:rFonts w:ascii="Helvetica" w:hAnsi="Helvetica" w:cs="Helvetica"/>
+          <w:color w:val="4A4A4A"/>
+          <w:sz w:val="30"/>
+          <w:szCs w:val="30"/>
+          <w:shd w:val="clear" w:color="auto" w:fill="FFFFFF"/>
+        </w:rPr>
+        <w:t> if you are sure that your changes run only once, it's very straightforward. Use </w:t>
+      </w:r>
+      <w:proofErr w:type="spellStart"/>
+      <w:r>
+        <w:rPr>
+          <w:rStyle w:val="HTMLCode"/>
+          <w:rFonts w:ascii="Consolas" w:eastAsiaTheme="minorHAnsi" w:hAnsi="Consolas"/>
+          <w:color w:val="FF3860"/>
+          <w:sz w:val="23"/>
+          <w:szCs w:val="23"/>
+          <w:shd w:val="clear" w:color="auto" w:fill="F5F5F5"/>
+        </w:rPr>
+        <w:t>ngOnChanges</w:t>
+      </w:r>
+      <w:proofErr w:type="spellEnd"/>
+      <w:r>
+        <w:rPr>
+          <w:rFonts w:ascii="Helvetica" w:hAnsi="Helvetica" w:cs="Helvetica"/>
+          <w:color w:val="4A4A4A"/>
+          <w:sz w:val="30"/>
+          <w:szCs w:val="30"/>
+          <w:shd w:val="clear" w:color="auto" w:fill="FFFFFF"/>
+        </w:rPr>
+        <w:t> or </w:t>
+      </w:r>
+      <w:proofErr w:type="spellStart"/>
+      <w:r>
+        <w:rPr>
+          <w:rStyle w:val="HTMLCode"/>
+          <w:rFonts w:ascii="Consolas" w:eastAsiaTheme="minorHAnsi" w:hAnsi="Consolas"/>
+          <w:color w:val="FF3860"/>
+          <w:sz w:val="23"/>
+          <w:szCs w:val="23"/>
+          <w:shd w:val="clear" w:color="auto" w:fill="F5F5F5"/>
+        </w:rPr>
+        <w:t>BehaviorSubject</w:t>
+      </w:r>
+      <w:proofErr w:type="spellEnd"/>
+      <w:r>
+        <w:rPr>
+          <w:rFonts w:ascii="Helvetica" w:hAnsi="Helvetica" w:cs="Helvetica"/>
+          <w:color w:val="4A4A4A"/>
+          <w:sz w:val="30"/>
+          <w:szCs w:val="30"/>
+          <w:shd w:val="clear" w:color="auto" w:fill="FFFFFF"/>
+        </w:rPr>
+        <w:t> if you want to listen to changes continuously or you want guarantee.</w:t>
+      </w:r>
+      <w:bookmarkEnd w:id="0"/>
     </w:p>
     <w:sectPr>
       <w:pgSz w:w="12240" w:h="15840"/>
@@ -888,7 +1213,6 @@
     <w:name w:val="Hyperlink"/>
     <w:basedOn w:val="DefaultParagraphFont"/>
     <w:uiPriority w:val="99"/>
-    <w:semiHidden/>
     <w:unhideWhenUsed/>
     <w:rsid w:val="00131855"/>
     <w:rPr>

</xml_diff>